<commit_message>
FONCTIONNALITE : début du scénario de collaboration
</commit_message>
<xml_diff>
--- a/Documents/Iteration5/bilan.docx
+++ b/Documents/Iteration5/bilan.docx
@@ -294,6 +294,18 @@
       </w:pPr>
       <w:r>
         <w:t>Le robot peut se bloquer dans les trous de la table de billard</w:t>
+      </w:r>
+    </w:p>
+    <w:p>
+      <w:pPr>
+        <w:pStyle w:val="Paragraphedeliste"/>
+        <w:numPr>
+          <w:ilvl w:val="0"/>
+          <w:numId w:val="6"/>
+        </w:numPr>
+      </w:pPr>
+      <w:r>
+        <w:t>Affichage de l’image prétraité</w:t>
       </w:r>
     </w:p>
     <w:p/>

</xml_diff>

<commit_message>
FIX + DOCUMENT : fix du bug quand aucun robot n'est disponible + document bilan d'itération
</commit_message>
<xml_diff>
--- a/Documents/Iteration5/bilan.docx
+++ b/Documents/Iteration5/bilan.docx
@@ -191,7 +191,13 @@
         </w:numPr>
       </w:pPr>
       <w:r>
-        <w:t>Amélioration de l’inteface mobile avec l’ajout d’un joystick pour déplacer le robot</w:t>
+        <w:t>Amélioration de l’inte</w:t>
+      </w:r>
+      <w:r>
+        <w:t>r</w:t>
+      </w:r>
+      <w:r>
+        <w:t>face mobile avec l’ajout d’un joystick pour déplacer le robot</w:t>
       </w:r>
     </w:p>
     <w:p>

</xml_diff>